<commit_message>
Updated Jenkins file for deployment
</commit_message>
<xml_diff>
--- a/Documents/JenkinsPipelinetomcat.docx
+++ b/Documents/JenkinsPipelinetomcat.docx
@@ -4,11 +4,14 @@
   <w:body>
     <w:p>
       <w:r>
+        <w:rPr>
+          <w:noProof/>
+        </w:rPr>
         <w:drawing>
-          <wp:inline distT="0" distB="0" distL="0" distR="0" wp14:anchorId="664E15DE" wp14:editId="3029B5E9">
-            <wp:extent cx="5943600" cy="1551940"/>
+          <wp:inline distT="0" distB="0" distL="0" distR="0" wp14:anchorId="785515D5" wp14:editId="04BCA7F5">
+            <wp:extent cx="5943600" cy="2268855"/>
             <wp:effectExtent l="0" t="0" r="0" b="0"/>
-            <wp:docPr id="1" name="Picture 1"/>
+            <wp:docPr id="2" name="Picture 2"/>
             <wp:cNvGraphicFramePr>
               <a:graphicFrameLocks xmlns:a="http://schemas.openxmlformats.org/drawingml/2006/main" noChangeAspect="1"/>
             </wp:cNvGraphicFramePr>
@@ -28,7 +31,7 @@
                   <pic:spPr>
                     <a:xfrm>
                       <a:off x="0" y="0"/>
-                      <a:ext cx="5943600" cy="1551940"/>
+                      <a:ext cx="5943600" cy="2268855"/>
                     </a:xfrm>
                     <a:prstGeom prst="rect">
                       <a:avLst/>
@@ -40,14 +43,14 @@
           </wp:inline>
         </w:drawing>
       </w:r>
+      <w:bookmarkStart w:id="0" w:name="_GoBack"/>
+      <w:bookmarkEnd w:id="0"/>
     </w:p>
     <w:p/>
     <w:p>
       <w:r>
         <w:t>Jenkins pipeline code to deploy war on local tomcat.</w:t>
       </w:r>
-      <w:bookmarkStart w:id="0" w:name="_GoBack"/>
-      <w:bookmarkEnd w:id="0"/>
     </w:p>
     <w:sectPr>
       <w:pgSz w:w="12240" w:h="15840"/>

</xml_diff>